<commit_message>
Added extra comments to referee reports
</commit_message>
<xml_diff>
--- a/Prokopyszyn 2024 NF report.docx
+++ b/Prokopyszyn 2024 NF report.docx
@@ -1,6 +1,6 @@
 
 <file path=word/document.xml><?xml version="1.0" encoding="utf-8"?>
-<w:document xmlns:wpc="http://schemas.microsoft.com/office/word/2010/wordprocessingCanvas" xmlns:cx="http://schemas.microsoft.com/office/drawing/2014/chartex" xmlns:cx1="http://schemas.microsoft.com/office/drawing/2015/9/8/chartex" xmlns:cx2="http://schemas.microsoft.com/office/drawing/2015/10/21/chartex" xmlns:cx3="http://schemas.microsoft.com/office/drawing/2016/5/9/chartex" xmlns:cx4="http://schemas.microsoft.com/office/drawing/2016/5/10/chartex" xmlns:cx5="http://schemas.microsoft.com/office/drawing/2016/5/11/chartex" xmlns:cx6="http://schemas.microsoft.com/office/drawing/2016/5/12/chartex" xmlns:cx7="http://schemas.microsoft.com/office/drawing/2016/5/13/chartex" xmlns:cx8="http://schemas.microsoft.com/office/drawing/2016/5/14/chartex" xmlns:mc="http://schemas.openxmlformats.org/markup-compatibility/2006" xmlns:aink="http://schemas.microsoft.com/office/drawing/2016/ink" xmlns:am3d="http://schemas.microsoft.com/office/drawing/2017/model3d" xmlns:o="urn:schemas-microsoft-com:office:office" xmlns:oel="http://schemas.microsoft.com/office/2019/extlst" xmlns:r="http://schemas.openxmlformats.org/officeDocument/2006/relationships" xmlns:m="http://schemas.openxmlformats.org/officeDocument/2006/math" xmlns:v="urn:schemas-microsoft-com:vml" xmlns:wp14="http://schemas.microsoft.com/office/word/2010/wordprocessingDrawing" xmlns:wp="http://schemas.openxmlformats.org/drawingml/2006/wordprocessingDrawing" xmlns:w10="urn:schemas-microsoft-com:office:word" xmlns:w="http://schemas.openxmlformats.org/wordprocessingml/2006/main" xmlns:w14="http://schemas.microsoft.com/office/word/2010/wordml" xmlns:w15="http://schemas.microsoft.com/office/word/2012/wordml" xmlns:w16cex="http://schemas.microsoft.com/office/word/2018/wordml/cex" xmlns:w16cid="http://schemas.microsoft.com/office/word/2016/wordml/cid" xmlns:w16="http://schemas.microsoft.com/office/word/2018/wordml" xmlns:w16sdtdh="http://schemas.microsoft.com/office/word/2020/wordml/sdtdatahash" xmlns:w16se="http://schemas.microsoft.com/office/word/2015/wordml/symex" xmlns:wpg="http://schemas.microsoft.com/office/word/2010/wordprocessingGroup" xmlns:wpi="http://schemas.microsoft.com/office/word/2010/wordprocessingInk" xmlns:wne="http://schemas.microsoft.com/office/word/2006/wordml" xmlns:wps="http://schemas.microsoft.com/office/word/2010/wordprocessingShape" mc:Ignorable="w14 w15 w16se w16cid w16 w16cex w16sdtdh wp14">
+<w:document xmlns:wpc="http://schemas.microsoft.com/office/word/2010/wordprocessingCanvas" xmlns:cx="http://schemas.microsoft.com/office/drawing/2014/chartex" xmlns:cx1="http://schemas.microsoft.com/office/drawing/2015/9/8/chartex" xmlns:cx2="http://schemas.microsoft.com/office/drawing/2015/10/21/chartex" xmlns:cx3="http://schemas.microsoft.com/office/drawing/2016/5/9/chartex" xmlns:cx4="http://schemas.microsoft.com/office/drawing/2016/5/10/chartex" xmlns:cx5="http://schemas.microsoft.com/office/drawing/2016/5/11/chartex" xmlns:cx6="http://schemas.microsoft.com/office/drawing/2016/5/12/chartex" xmlns:cx7="http://schemas.microsoft.com/office/drawing/2016/5/13/chartex" xmlns:cx8="http://schemas.microsoft.com/office/drawing/2016/5/14/chartex" xmlns:mc="http://schemas.openxmlformats.org/markup-compatibility/2006" xmlns:aink="http://schemas.microsoft.com/office/drawing/2016/ink" xmlns:am3d="http://schemas.microsoft.com/office/drawing/2017/model3d" xmlns:o="urn:schemas-microsoft-com:office:office" xmlns:oel="http://schemas.microsoft.com/office/2019/extlst" xmlns:r="http://schemas.openxmlformats.org/officeDocument/2006/relationships" xmlns:m="http://schemas.openxmlformats.org/officeDocument/2006/math" xmlns:v="urn:schemas-microsoft-com:vml" xmlns:wp14="http://schemas.microsoft.com/office/word/2010/wordprocessingDrawing" xmlns:wp="http://schemas.openxmlformats.org/drawingml/2006/wordprocessingDrawing" xmlns:w10="urn:schemas-microsoft-com:office:word" xmlns:w="http://schemas.openxmlformats.org/wordprocessingml/2006/main" xmlns:w14="http://schemas.microsoft.com/office/word/2010/wordml" xmlns:w15="http://schemas.microsoft.com/office/word/2012/wordml" xmlns:w16cex="http://schemas.microsoft.com/office/word/2018/wordml/cex" xmlns:w16cid="http://schemas.microsoft.com/office/word/2016/wordml/cid" xmlns:w16="http://schemas.microsoft.com/office/word/2018/wordml" xmlns:w16du="http://schemas.microsoft.com/office/word/2023/wordml/word16du" xmlns:w16sdtdh="http://schemas.microsoft.com/office/word/2020/wordml/sdtdatahash" xmlns:w16se="http://schemas.microsoft.com/office/word/2015/wordml/symex" xmlns:wpg="http://schemas.microsoft.com/office/word/2010/wordprocessingGroup" xmlns:wpi="http://schemas.microsoft.com/office/word/2010/wordprocessingInk" xmlns:wne="http://schemas.microsoft.com/office/word/2006/wordml" xmlns:wps="http://schemas.microsoft.com/office/word/2010/wordprocessingShape" mc:Ignorable="w14 w15 w16se w16cid w16 w16cex w16sdtdh w16du wp14">
   <w:body>
     <w:p>
       <w:pPr>
@@ -178,6 +178,7 @@
         <w:t xml:space="preserve">Overall, there are useful quantitative results that can serve as baseline estimates for the anticipated heat fluxes due to fast ion losses. </w:t>
       </w:r>
       <w:commentRangeStart w:id="0"/>
+      <w:commentRangeStart w:id="1"/>
       <w:r>
         <w:t>However, the generality of the conclusions is limited by the apparent lack</w:t>
       </w:r>
@@ -323,19 +324,26 @@
         </w:rPr>
         <w:commentReference w:id="0"/>
       </w:r>
+      <w:commentRangeEnd w:id="1"/>
+      <w:r>
+        <w:rPr>
+          <w:rStyle w:val="CommentReference"/>
+        </w:rPr>
+        <w:commentReference w:id="1"/>
+      </w:r>
       <w:r>
         <w:t xml:space="preserve"> Throughout the manuscript, </w:t>
       </w:r>
-      <w:commentRangeStart w:id="1"/>
+      <w:commentRangeStart w:id="2"/>
       <w:r>
         <w:t xml:space="preserve">some descriptions of the methods and codes </w:t>
       </w:r>
-      <w:commentRangeEnd w:id="1"/>
+      <w:commentRangeEnd w:id="2"/>
       <w:r>
         <w:rPr>
           <w:rStyle w:val="CommentReference"/>
         </w:rPr>
-        <w:commentReference w:id="1"/>
+        <w:commentReference w:id="2"/>
       </w:r>
       <w:r>
         <w:t>are overly brief, as detailed below. Aside from this, the language is clear throughout, and the manuscript is organized in a logical fashion.</w:t>
@@ -584,7 +592,7 @@
         <w:spacing w:line="259" w:lineRule="auto"/>
         <w:ind w:right="153"/>
       </w:pPr>
-      <w:commentRangeStart w:id="2"/>
+      <w:commentRangeStart w:id="3"/>
       <w:r>
         <w:t xml:space="preserve">Please include the plasma profiles that are being used in section 2 (plasma density, temperature, spatial distribution of alpha particles, q profile, </w:t>
       </w:r>
@@ -596,26 +604,26 @@
       <w:r>
         <w:t xml:space="preserve">). </w:t>
       </w:r>
-      <w:commentRangeEnd w:id="2"/>
+      <w:commentRangeEnd w:id="3"/>
       <w:r>
         <w:rPr>
           <w:rStyle w:val="CommentReference"/>
         </w:rPr>
-        <w:commentReference w:id="2"/>
+        <w:commentReference w:id="3"/>
       </w:r>
       <w:r>
         <w:t xml:space="preserve">Likewise, it would be helpful </w:t>
       </w:r>
-      <w:commentRangeStart w:id="3"/>
+      <w:commentRangeStart w:id="4"/>
       <w:r>
         <w:t>to include some additional quantitative information about STEP in the introduction, such as magnetic field strength, major radius, and other basic parameters that provide useful context for this work</w:t>
       </w:r>
-      <w:commentRangeEnd w:id="3"/>
+      <w:commentRangeEnd w:id="4"/>
       <w:r>
         <w:rPr>
           <w:rStyle w:val="CommentReference"/>
         </w:rPr>
-        <w:commentReference w:id="3"/>
+        <w:commentReference w:id="4"/>
       </w:r>
       <w:r>
         <w:t>. If these parameters have still not been finalized in the design, it then becomes even more essential to be explicit about the assumptions that are being made for the nominal configuration being used in your simulations. Some of this was mentioned in section 3, but it would</w:t>
@@ -770,7 +778,7 @@
         <w:spacing w:before="160" w:line="259" w:lineRule="auto"/>
         <w:ind w:right="170"/>
       </w:pPr>
-      <w:commentRangeStart w:id="4"/>
+      <w:commentRangeStart w:id="5"/>
       <w:r>
         <w:t>I don’t think the methods of Ref 20 are ones that most readers would be familiar with (kernel density</w:t>
       </w:r>
@@ -828,12 +836,12 @@
       <w:r>
         <w:t>resampling)</w:t>
       </w:r>
-      <w:commentRangeEnd w:id="4"/>
+      <w:commentRangeEnd w:id="5"/>
       <w:r>
         <w:rPr>
           <w:rStyle w:val="CommentReference"/>
         </w:rPr>
-        <w:commentReference w:id="4"/>
+        <w:commentReference w:id="5"/>
       </w:r>
       <w:r>
         <w:t>.</w:t>
@@ -888,7 +896,7 @@
         <w:spacing w:before="158" w:line="259" w:lineRule="auto"/>
         <w:ind w:right="154"/>
       </w:pPr>
-      <w:commentRangeStart w:id="5"/>
+      <w:commentRangeStart w:id="6"/>
       <w:r>
         <w:t>It</w:t>
       </w:r>
@@ -1041,17 +1049,17 @@
       <w:r>
         <w:t>field perturbing effects (TF ripple, ELM suppression, RWM feedback, and AEs) simultaneously</w:t>
       </w:r>
-      <w:commentRangeEnd w:id="5"/>
+      <w:commentRangeEnd w:id="6"/>
       <w:r>
         <w:rPr>
           <w:rStyle w:val="CommentReference"/>
         </w:rPr>
-        <w:commentReference w:id="5"/>
+        <w:commentReference w:id="6"/>
       </w:r>
       <w:r>
         <w:t xml:space="preserve">. For instance, when the phase shift was being scanned for ELM suppression in Fig 3, did this use an otherwise purely axisymmetric field, or did it also include the toroidal field ripple with the nominal design parameters? </w:t>
       </w:r>
-      <w:commentRangeStart w:id="6"/>
+      <w:commentRangeStart w:id="7"/>
       <w:r>
         <w:t xml:space="preserve">If no simulation combined </w:t>
       </w:r>
@@ -1063,12 +1071,12 @@
       <w:r>
         <w:t xml:space="preserve"> the effects, in my mind it is essential to do so, as it is not obvious that the alpha losses due to these different mechanisms would add linearly.</w:t>
       </w:r>
-      <w:commentRangeEnd w:id="6"/>
+      <w:commentRangeEnd w:id="7"/>
       <w:r>
         <w:rPr>
           <w:rStyle w:val="CommentReference"/>
         </w:rPr>
-        <w:commentReference w:id="6"/>
+        <w:commentReference w:id="7"/>
       </w:r>
     </w:p>
     <w:p>
@@ -1085,16 +1093,16 @@
         <w:spacing w:before="159" w:line="259" w:lineRule="auto"/>
         <w:ind w:right="290"/>
       </w:pPr>
-      <w:commentRangeStart w:id="7"/>
+      <w:commentRangeStart w:id="8"/>
       <w:r>
         <w:t xml:space="preserve">I found figure 5 difficult to read for two reasons. First, the reference point for the theta coordinate is not defined in the text. It seems that theta = 0 corresponds to Z = 0 on the high </w:t>
       </w:r>
-      <w:commentRangeEnd w:id="7"/>
+      <w:commentRangeEnd w:id="8"/>
       <w:r>
         <w:rPr>
           <w:rStyle w:val="CommentReference"/>
         </w:rPr>
-        <w:commentReference w:id="7"/>
+        <w:commentReference w:id="8"/>
       </w:r>
       <w:r>
         <w:t>field</w:t>
@@ -1498,7 +1506,7 @@
         </w:rPr>
         <w:t xml:space="preserve"> </w:t>
       </w:r>
-      <w:commentRangeStart w:id="8"/>
+      <w:commentRangeStart w:id="9"/>
       <w:r>
         <w:t>I</w:t>
       </w:r>
@@ -1538,12 +1546,12 @@
       <w:r>
         <w:t xml:space="preserve">the y axis scale on the right). </w:t>
       </w:r>
-      <w:commentRangeEnd w:id="8"/>
+      <w:commentRangeEnd w:id="9"/>
       <w:r>
         <w:rPr>
           <w:rStyle w:val="CommentReference"/>
         </w:rPr>
-        <w:commentReference w:id="8"/>
+        <w:commentReference w:id="9"/>
       </w:r>
       <w:proofErr w:type="gramStart"/>
       <w:r>
@@ -1562,7 +1570,7 @@
       <w:r>
         <w:t xml:space="preserve">higher fluxes than other nearby regions? </w:t>
       </w:r>
-      <w:commentRangeStart w:id="9"/>
+      <w:commentRangeStart w:id="10"/>
       <w:r>
         <w:t>The single point in the outer leg of the lower diverter that</w:t>
       </w:r>
@@ -1791,12 +1799,12 @@
       <w:r>
         <w:t>to this peak like there is for the other ones on this plot?</w:t>
       </w:r>
-      <w:commentRangeEnd w:id="9"/>
+      <w:commentRangeEnd w:id="10"/>
       <w:r>
         <w:rPr>
           <w:rStyle w:val="CommentReference"/>
         </w:rPr>
-        <w:commentReference w:id="9"/>
+        <w:commentReference w:id="10"/>
       </w:r>
     </w:p>
     <w:p>
@@ -1939,7 +1947,7 @@
         </w:rPr>
         <w:t xml:space="preserve"> </w:t>
       </w:r>
-      <w:commentRangeStart w:id="10"/>
+      <w:commentRangeStart w:id="11"/>
       <w:r>
         <w:t>If</w:t>
       </w:r>
@@ -2051,12 +2059,12 @@
       <w:r>
         <w:t>plotted on the inside of the cross section in the left panel of figure 5.</w:t>
       </w:r>
-      <w:commentRangeEnd w:id="10"/>
+      <w:commentRangeEnd w:id="11"/>
       <w:r>
         <w:rPr>
           <w:rStyle w:val="CommentReference"/>
         </w:rPr>
-        <w:commentReference w:id="10"/>
+        <w:commentReference w:id="11"/>
       </w:r>
     </w:p>
     <w:p>
@@ -2777,16 +2785,16 @@
       <w:r>
         <w:t>front when the approach is described.</w:t>
       </w:r>
-      <w:commentRangeStart w:id="11"/>
+      <w:commentRangeStart w:id="12"/>
       <w:r>
         <w:t xml:space="preserve"> All the better if an additional section could be added that includes some sensitivity studies.</w:t>
       </w:r>
-      <w:commentRangeEnd w:id="11"/>
+      <w:commentRangeEnd w:id="12"/>
       <w:r>
         <w:rPr>
           <w:rStyle w:val="CommentReference"/>
         </w:rPr>
-        <w:commentReference w:id="11"/>
+        <w:commentReference w:id="12"/>
       </w:r>
     </w:p>
     <w:p>
@@ -2803,7 +2811,7 @@
         <w:spacing w:before="158" w:line="259" w:lineRule="auto"/>
         <w:ind w:right="238"/>
       </w:pPr>
-      <w:commentRangeStart w:id="12"/>
+      <w:commentRangeStart w:id="13"/>
       <w:r>
         <w:t>Something that</w:t>
       </w:r>
@@ -2996,12 +3004,12 @@
       <w:r>
         <w:t>confinement in SPARC</w:t>
       </w:r>
-      <w:commentRangeEnd w:id="12"/>
+      <w:commentRangeEnd w:id="13"/>
       <w:r>
         <w:rPr>
           <w:rStyle w:val="CommentReference"/>
         </w:rPr>
-        <w:commentReference w:id="12"/>
+        <w:commentReference w:id="13"/>
       </w:r>
       <w:r>
         <w:t xml:space="preserve">: </w:t>
@@ -3250,7 +3258,7 @@
         <w:spacing w:line="259" w:lineRule="auto"/>
         <w:ind w:right="225"/>
       </w:pPr>
-      <w:commentRangeStart w:id="13"/>
+      <w:commentRangeStart w:id="14"/>
       <w:r>
         <w:t xml:space="preserve">For </w:t>
       </w:r>
@@ -3379,12 +3387,12 @@
       <w:r>
         <w:t>introduction</w:t>
       </w:r>
-      <w:commentRangeEnd w:id="13"/>
+      <w:commentRangeEnd w:id="14"/>
       <w:r>
         <w:rPr>
           <w:rStyle w:val="CommentReference"/>
         </w:rPr>
-        <w:commentReference w:id="13"/>
+        <w:commentReference w:id="14"/>
       </w:r>
       <w:r>
         <w:t>.</w:t>
@@ -3772,7 +3780,7 @@
         </w:tabs>
         <w:ind w:left="818" w:hanging="358"/>
       </w:pPr>
-      <w:commentRangeStart w:id="14"/>
+      <w:commentRangeStart w:id="15"/>
       <w:r>
         <w:t>Page</w:t>
       </w:r>
@@ -3800,12 +3808,12 @@
         </w:rPr>
         <w:t xml:space="preserve"> “Section2”</w:t>
       </w:r>
-      <w:commentRangeEnd w:id="14"/>
+      <w:commentRangeEnd w:id="15"/>
       <w:r>
         <w:rPr>
           <w:rStyle w:val="CommentReference"/>
         </w:rPr>
-        <w:commentReference w:id="14"/>
+        <w:commentReference w:id="15"/>
       </w:r>
     </w:p>
     <w:p>
@@ -3821,7 +3829,7 @@
         <w:spacing w:before="181"/>
         <w:ind w:left="818" w:hanging="358"/>
       </w:pPr>
-      <w:commentRangeStart w:id="15"/>
+      <w:commentRangeStart w:id="16"/>
       <w:r>
         <w:t>Page</w:t>
       </w:r>
@@ -3891,12 +3899,12 @@
         </w:rPr>
         <w:t>enough”</w:t>
       </w:r>
-      <w:commentRangeEnd w:id="15"/>
+      <w:commentRangeEnd w:id="16"/>
       <w:r>
         <w:rPr>
           <w:rStyle w:val="CommentReference"/>
         </w:rPr>
-        <w:commentReference w:id="15"/>
+        <w:commentReference w:id="16"/>
       </w:r>
     </w:p>
     <w:p>
@@ -3913,7 +3921,7 @@
         <w:spacing w:before="182" w:line="259" w:lineRule="auto"/>
         <w:ind w:right="454"/>
       </w:pPr>
-      <w:commentRangeStart w:id="16"/>
+      <w:commentRangeStart w:id="17"/>
       <w:r>
         <w:t>The</w:t>
       </w:r>
@@ -4070,19 +4078,17 @@
       <w:r>
         <w:t>legibility.</w:t>
       </w:r>
-      <w:commentRangeEnd w:id="16"/>
+      <w:commentRangeEnd w:id="17"/>
       <w:r>
         <w:rPr>
           <w:rStyle w:val="CommentReference"/>
         </w:rPr>
-        <w:commentReference w:id="16"/>
-      </w:r>
-      <w:proofErr w:type="gramStart"/>
+        <w:commentReference w:id="17"/>
+      </w:r>
       <w:r>
         <w:t>O</w:t>
       </w:r>
       <w:proofErr w:type="spellEnd"/>
-      <w:proofErr w:type="gramEnd"/>
     </w:p>
     <w:sectPr>
       <w:pgSz w:w="12240" w:h="15840"/>
@@ -4094,7 +4100,7 @@
 </file>
 
 <file path=word/comments.xml><?xml version="1.0" encoding="utf-8"?>
-<w:comments xmlns:wpc="http://schemas.microsoft.com/office/word/2010/wordprocessingCanvas" xmlns:cx="http://schemas.microsoft.com/office/drawing/2014/chartex" xmlns:cx1="http://schemas.microsoft.com/office/drawing/2015/9/8/chartex" xmlns:cx2="http://schemas.microsoft.com/office/drawing/2015/10/21/chartex" xmlns:cx3="http://schemas.microsoft.com/office/drawing/2016/5/9/chartex" xmlns:cx4="http://schemas.microsoft.com/office/drawing/2016/5/10/chartex" xmlns:cx5="http://schemas.microsoft.com/office/drawing/2016/5/11/chartex" xmlns:cx6="http://schemas.microsoft.com/office/drawing/2016/5/12/chartex" xmlns:cx7="http://schemas.microsoft.com/office/drawing/2016/5/13/chartex" xmlns:cx8="http://schemas.microsoft.com/office/drawing/2016/5/14/chartex" xmlns:mc="http://schemas.openxmlformats.org/markup-compatibility/2006" xmlns:aink="http://schemas.microsoft.com/office/drawing/2016/ink" xmlns:am3d="http://schemas.microsoft.com/office/drawing/2017/model3d" xmlns:o="urn:schemas-microsoft-com:office:office" xmlns:oel="http://schemas.microsoft.com/office/2019/extlst" xmlns:r="http://schemas.openxmlformats.org/officeDocument/2006/relationships" xmlns:m="http://schemas.openxmlformats.org/officeDocument/2006/math" xmlns:v="urn:schemas-microsoft-com:vml" xmlns:wp14="http://schemas.microsoft.com/office/word/2010/wordprocessingDrawing" xmlns:wp="http://schemas.openxmlformats.org/drawingml/2006/wordprocessingDrawing" xmlns:w10="urn:schemas-microsoft-com:office:word" xmlns:w="http://schemas.openxmlformats.org/wordprocessingml/2006/main" xmlns:w14="http://schemas.microsoft.com/office/word/2010/wordml" xmlns:w15="http://schemas.microsoft.com/office/word/2012/wordml" xmlns:w16cex="http://schemas.microsoft.com/office/word/2018/wordml/cex" xmlns:w16cid="http://schemas.microsoft.com/office/word/2016/wordml/cid" xmlns:w16="http://schemas.microsoft.com/office/word/2018/wordml" xmlns:w16sdtdh="http://schemas.microsoft.com/office/word/2020/wordml/sdtdatahash" xmlns:w16se="http://schemas.microsoft.com/office/word/2015/wordml/symex" xmlns:wpg="http://schemas.microsoft.com/office/word/2010/wordprocessingGroup" xmlns:wpi="http://schemas.microsoft.com/office/word/2010/wordprocessingInk" xmlns:wne="http://schemas.microsoft.com/office/word/2006/wordml" xmlns:wps="http://schemas.microsoft.com/office/word/2010/wordprocessingShape" mc:Ignorable="w14 w15 w16se w16cid w16 w16cex w16sdtdh wp14">
+<w:comments xmlns:wpc="http://schemas.microsoft.com/office/word/2010/wordprocessingCanvas" xmlns:cx="http://schemas.microsoft.com/office/drawing/2014/chartex" xmlns:cx1="http://schemas.microsoft.com/office/drawing/2015/9/8/chartex" xmlns:cx2="http://schemas.microsoft.com/office/drawing/2015/10/21/chartex" xmlns:cx3="http://schemas.microsoft.com/office/drawing/2016/5/9/chartex" xmlns:cx4="http://schemas.microsoft.com/office/drawing/2016/5/10/chartex" xmlns:cx5="http://schemas.microsoft.com/office/drawing/2016/5/11/chartex" xmlns:cx6="http://schemas.microsoft.com/office/drawing/2016/5/12/chartex" xmlns:cx7="http://schemas.microsoft.com/office/drawing/2016/5/13/chartex" xmlns:cx8="http://schemas.microsoft.com/office/drawing/2016/5/14/chartex" xmlns:mc="http://schemas.openxmlformats.org/markup-compatibility/2006" xmlns:aink="http://schemas.microsoft.com/office/drawing/2016/ink" xmlns:am3d="http://schemas.microsoft.com/office/drawing/2017/model3d" xmlns:o="urn:schemas-microsoft-com:office:office" xmlns:oel="http://schemas.microsoft.com/office/2019/extlst" xmlns:r="http://schemas.openxmlformats.org/officeDocument/2006/relationships" xmlns:m="http://schemas.openxmlformats.org/officeDocument/2006/math" xmlns:v="urn:schemas-microsoft-com:vml" xmlns:wp14="http://schemas.microsoft.com/office/word/2010/wordprocessingDrawing" xmlns:wp="http://schemas.openxmlformats.org/drawingml/2006/wordprocessingDrawing" xmlns:w10="urn:schemas-microsoft-com:office:word" xmlns:w="http://schemas.openxmlformats.org/wordprocessingml/2006/main" xmlns:w14="http://schemas.microsoft.com/office/word/2010/wordml" xmlns:w15="http://schemas.microsoft.com/office/word/2012/wordml" xmlns:w16cex="http://schemas.microsoft.com/office/word/2018/wordml/cex" xmlns:w16cid="http://schemas.microsoft.com/office/word/2016/wordml/cid" xmlns:w16="http://schemas.microsoft.com/office/word/2018/wordml" xmlns:w16du="http://schemas.microsoft.com/office/word/2023/wordml/word16du" xmlns:w16sdtdh="http://schemas.microsoft.com/office/word/2020/wordml/sdtdatahash" xmlns:w16se="http://schemas.microsoft.com/office/word/2015/wordml/symex" xmlns:wpg="http://schemas.microsoft.com/office/word/2010/wordprocessingGroup" xmlns:wpi="http://schemas.microsoft.com/office/word/2010/wordprocessingInk" xmlns:wne="http://schemas.microsoft.com/office/word/2006/wordml" xmlns:wps="http://schemas.microsoft.com/office/word/2010/wordprocessingShape" mc:Ignorable="w14 w15 w16se w16cid w16 w16cex w16sdtdh w16du wp14">
   <w:comment w:id="0" w:author="Prokopyszyn, Alexander (STFC,RAL,HC)" w:date="2024-07-17T10:25:00Z" w:initials="PA(">
     <w:p>
       <w:pPr>
@@ -4111,11 +4117,8 @@
       </w:r>
     </w:p>
   </w:comment>
-  <w:comment w:id="1" w:author="Prokopyszyn, Alexander (STFC,RAL,HC)" w:date="2024-07-17T10:26:00Z" w:initials="PA(">
+  <w:comment w:id="1" w:author="Prokopyszyn, Alexander (STFC,RAL,HC)" w:date="2024-07-18T12:53:00Z" w:initials="PA(">
     <w:p>
-      <w:pPr>
-        <w:pStyle w:val="CommentText"/>
-      </w:pPr>
       <w:r>
         <w:rPr>
           <w:rStyle w:val="CommentReference"/>
@@ -4123,11 +4126,16 @@
         <w:annotationRef/>
       </w:r>
       <w:r>
-        <w:t>Need to detail how the BPLASMA files are produced. Could mention the GitHub repository we use.</w:t>
+        <w:rPr>
+          <w:color w:val="000000"/>
+          <w:sz w:val="20"/>
+          <w:szCs w:val="20"/>
+        </w:rPr>
+        <w:t>On second thoughts lets just make it clear that a single equilibrium is used but that changing q or the equilibrium can have a significant impact on the results and therefore constant checking of the alpha particle losses is needed throughout the design process.</w:t>
       </w:r>
     </w:p>
   </w:comment>
-  <w:comment w:id="2" w:author="Prokopyszyn, Alexander (STFC,RAL,HC)" w:date="2024-07-17T10:29:00Z" w:initials="PA(">
+  <w:comment w:id="2" w:author="Prokopyszyn, Alexander (STFC,RAL,HC)" w:date="2024-07-17T10:26:00Z" w:initials="PA(">
     <w:p>
       <w:pPr>
         <w:pStyle w:val="CommentText"/>
@@ -4139,11 +4147,11 @@
         <w:annotationRef/>
       </w:r>
       <w:r>
-        <w:t>That can be made easily.</w:t>
+        <w:t>Need to detail how the BPLASMA files are produced. Could mention the GitHub repository we use.</w:t>
       </w:r>
     </w:p>
   </w:comment>
-  <w:comment w:id="3" w:author="Prokopyszyn, Alexander (STFC,RAL,HC)" w:date="2024-07-17T10:30:00Z" w:initials="PA(">
+  <w:comment w:id="3" w:author="Prokopyszyn, Alexander (STFC,RAL,HC)" w:date="2024-07-17T10:29:00Z" w:initials="PA(">
     <w:p>
       <w:pPr>
         <w:pStyle w:val="CommentText"/>
@@ -4155,11 +4163,11 @@
         <w:annotationRef/>
       </w:r>
       <w:r>
-        <w:t>We can add a table of values.</w:t>
+        <w:t>That can be made easily.</w:t>
       </w:r>
     </w:p>
   </w:comment>
-  <w:comment w:id="4" w:author="Prokopyszyn, Alexander (STFC,RAL,HC)" w:date="2024-07-17T10:31:00Z" w:initials="PA(">
+  <w:comment w:id="4" w:author="Prokopyszyn, Alexander (STFC,RAL,HC)" w:date="2024-07-17T10:30:00Z" w:initials="PA(">
     <w:p>
       <w:pPr>
         <w:pStyle w:val="CommentText"/>
@@ -4171,11 +4179,11 @@
         <w:annotationRef/>
       </w:r>
       <w:r>
-        <w:t>Explain this in more detail. Reference the GitHub repo in the paper.</w:t>
+        <w:t>We can add a table of values.</w:t>
       </w:r>
     </w:p>
   </w:comment>
-  <w:comment w:id="5" w:author="Prokopyszyn, Alexander (STFC,RAL,HC)" w:date="2024-07-17T10:35:00Z" w:initials="PA(">
+  <w:comment w:id="5" w:author="Prokopyszyn, Alexander (STFC,RAL,HC)" w:date="2024-07-17T10:31:00Z" w:initials="PA(">
     <w:p>
       <w:pPr>
         <w:pStyle w:val="CommentText"/>
@@ -4187,7 +4195,7 @@
         <w:annotationRef/>
       </w:r>
       <w:r>
-        <w:t>Need to make it clear we use only one 3D field in each simulation.</w:t>
+        <w:t>Explain this in more detail. Reference the GitHub repo in the paper.</w:t>
       </w:r>
     </w:p>
   </w:comment>
@@ -4203,11 +4211,11 @@
         <w:annotationRef/>
       </w:r>
       <w:r>
-        <w:t>We can run one simulation with all the 3D fields together.</w:t>
+        <w:t>Need to make it clear we use only one 3D field in each simulation.</w:t>
       </w:r>
     </w:p>
   </w:comment>
-  <w:comment w:id="7" w:author="Prokopyszyn, Alexander (STFC,RAL,HC)" w:date="2024-07-17T10:37:00Z" w:initials="PA(">
+  <w:comment w:id="7" w:author="Prokopyszyn, Alexander (STFC,RAL,HC)" w:date="2024-07-17T10:35:00Z" w:initials="PA(">
     <w:p>
       <w:pPr>
         <w:pStyle w:val="CommentText"/>
@@ -4219,11 +4227,11 @@
         <w:annotationRef/>
       </w:r>
       <w:r>
-        <w:t>Need to define where s_theta = 0, maybe add arrow showing direction of increasing s_theta.</w:t>
+        <w:t>We can run one simulation with all the 3D fields together.</w:t>
       </w:r>
     </w:p>
   </w:comment>
-  <w:comment w:id="8" w:author="Prokopyszyn, Alexander (STFC,RAL,HC)" w:date="2024-07-17T10:39:00Z" w:initials="PA(">
+  <w:comment w:id="8" w:author="Prokopyszyn, Alexander (STFC,RAL,HC)" w:date="2024-07-17T10:37:00Z" w:initials="PA(">
     <w:p>
       <w:pPr>
         <w:pStyle w:val="CommentText"/>
@@ -4235,11 +4243,11 @@
         <w:annotationRef/>
       </w:r>
       <w:r>
-        <w:t>Lets remake Figure 5 with logarthmic scale.</w:t>
+        <w:t>Need to define where s_theta = 0, maybe add arrow showing direction of increasing s_theta.</w:t>
       </w:r>
     </w:p>
   </w:comment>
-  <w:comment w:id="9" w:author="Prokopyszyn, Alexander (STFC,RAL,HC)" w:date="2024-07-17T10:38:00Z" w:initials="PA(">
+  <w:comment w:id="9" w:author="Prokopyszyn, Alexander (STFC,RAL,HC)" w:date="2024-07-17T10:39:00Z" w:initials="PA(">
     <w:p>
       <w:pPr>
         <w:pStyle w:val="CommentText"/>
@@ -4251,11 +4259,11 @@
         <w:annotationRef/>
       </w:r>
       <w:r>
-        <w:t>I don’t know, lets just leave this.</w:t>
+        <w:t>Lets remake Figure 5 with logarthmic scale.</w:t>
       </w:r>
     </w:p>
   </w:comment>
-  <w:comment w:id="10" w:author="Prokopyszyn, Alexander (STFC,RAL,HC)" w:date="2024-07-17T10:43:00Z" w:initials="PA(">
+  <w:comment w:id="10" w:author="Prokopyszyn, Alexander (STFC,RAL,HC)" w:date="2024-07-17T10:38:00Z" w:initials="PA(">
     <w:p>
       <w:pPr>
         <w:pStyle w:val="CommentText"/>
@@ -4267,11 +4275,11 @@
         <w:annotationRef/>
       </w:r>
       <w:r>
-        <w:t>Could make a DPLOT of markers that hit the two hotspots.</w:t>
+        <w:t>I don’t know, lets just leave this.</w:t>
       </w:r>
     </w:p>
   </w:comment>
-  <w:comment w:id="11" w:author="Prokopyszyn, Alexander (STFC,RAL,HC)" w:date="2024-07-17T10:46:00Z" w:initials="PA(">
+  <w:comment w:id="11" w:author="Prokopyszyn, Alexander (STFC,RAL,HC)" w:date="2024-07-17T10:43:00Z" w:initials="PA(">
     <w:p>
       <w:pPr>
         <w:pStyle w:val="CommentText"/>
@@ -4283,7 +4291,7 @@
         <w:annotationRef/>
       </w:r>
       <w:r>
-        <w:t>We could add a sensitivity study.</w:t>
+        <w:t>Could make a DPLOT of markers that hit the two hotspots.</w:t>
       </w:r>
     </w:p>
   </w:comment>
@@ -4299,11 +4307,11 @@
         <w:annotationRef/>
       </w:r>
       <w:r>
-        <w:t>We can mention this paper in the future work secition.</w:t>
+        <w:t>We could add a sensitivity study.</w:t>
       </w:r>
     </w:p>
   </w:comment>
-  <w:comment w:id="13" w:author="Prokopyszyn, Alexander (STFC,RAL,HC)" w:date="2024-07-17T10:48:00Z" w:initials="PA(">
+  <w:comment w:id="13" w:author="Prokopyszyn, Alexander (STFC,RAL,HC)" w:date="2024-07-17T10:46:00Z" w:initials="PA(">
     <w:p>
       <w:pPr>
         <w:pStyle w:val="CommentText"/>
@@ -4315,11 +4323,11 @@
         <w:annotationRef/>
       </w:r>
       <w:r>
-        <w:t>Ok lets add horizontal lines for acceptable power flux.</w:t>
+        <w:t>We can mention this paper in the future work secition.</w:t>
       </w:r>
     </w:p>
   </w:comment>
-  <w:comment w:id="14" w:author="Prokopyszyn, Alexander (STFC,RAL,HC)" w:date="2024-07-17T10:49:00Z" w:initials="PA(">
+  <w:comment w:id="14" w:author="Prokopyszyn, Alexander (STFC,RAL,HC)" w:date="2024-07-17T10:48:00Z" w:initials="PA(">
     <w:p>
       <w:pPr>
         <w:pStyle w:val="CommentText"/>
@@ -4331,11 +4339,11 @@
         <w:annotationRef/>
       </w:r>
       <w:r>
-        <w:t>Fixed</w:t>
+        <w:t>Ok lets add horizontal lines for acceptable power flux.</w:t>
       </w:r>
     </w:p>
   </w:comment>
-  <w:comment w:id="15" w:author="Prokopyszyn, Alexander (STFC,RAL,HC)" w:date="2024-07-17T10:50:00Z" w:initials="PA(">
+  <w:comment w:id="15" w:author="Prokopyszyn, Alexander (STFC,RAL,HC)" w:date="2024-07-17T10:49:00Z" w:initials="PA(">
     <w:p>
       <w:pPr>
         <w:pStyle w:val="CommentText"/>
@@ -4347,11 +4355,27 @@
         <w:annotationRef/>
       </w:r>
       <w:r>
-        <w:t>I don’t understand.</w:t>
+        <w:t>Fixed</w:t>
       </w:r>
     </w:p>
   </w:comment>
   <w:comment w:id="16" w:author="Prokopyszyn, Alexander (STFC,RAL,HC)" w:date="2024-07-17T10:50:00Z" w:initials="PA(">
+    <w:p>
+      <w:pPr>
+        <w:pStyle w:val="CommentText"/>
+      </w:pPr>
+      <w:r>
+        <w:rPr>
+          <w:rStyle w:val="CommentReference"/>
+        </w:rPr>
+        <w:annotationRef/>
+      </w:r>
+      <w:r>
+        <w:t>I don’t understand.</w:t>
+      </w:r>
+    </w:p>
+  </w:comment>
+  <w:comment w:id="17" w:author="Prokopyszyn, Alexander (STFC,RAL,HC)" w:date="2024-07-17T10:50:00Z" w:initials="PA(">
     <w:p>
       <w:pPr>
         <w:pStyle w:val="CommentText"/>
@@ -4371,8 +4395,9 @@
 </file>
 
 <file path=word/commentsExtended.xml><?xml version="1.0" encoding="utf-8"?>
-<w15:commentsEx xmlns:wpc="http://schemas.microsoft.com/office/word/2010/wordprocessingCanvas" xmlns:cx="http://schemas.microsoft.com/office/drawing/2014/chartex" xmlns:cx1="http://schemas.microsoft.com/office/drawing/2015/9/8/chartex" xmlns:cx2="http://schemas.microsoft.com/office/drawing/2015/10/21/chartex" xmlns:cx3="http://schemas.microsoft.com/office/drawing/2016/5/9/chartex" xmlns:cx4="http://schemas.microsoft.com/office/drawing/2016/5/10/chartex" xmlns:cx5="http://schemas.microsoft.com/office/drawing/2016/5/11/chartex" xmlns:cx6="http://schemas.microsoft.com/office/drawing/2016/5/12/chartex" xmlns:cx7="http://schemas.microsoft.com/office/drawing/2016/5/13/chartex" xmlns:cx8="http://schemas.microsoft.com/office/drawing/2016/5/14/chartex" xmlns:mc="http://schemas.openxmlformats.org/markup-compatibility/2006" xmlns:aink="http://schemas.microsoft.com/office/drawing/2016/ink" xmlns:am3d="http://schemas.microsoft.com/office/drawing/2017/model3d" xmlns:o="urn:schemas-microsoft-com:office:office" xmlns:oel="http://schemas.microsoft.com/office/2019/extlst" xmlns:r="http://schemas.openxmlformats.org/officeDocument/2006/relationships" xmlns:m="http://schemas.openxmlformats.org/officeDocument/2006/math" xmlns:v="urn:schemas-microsoft-com:vml" xmlns:wp14="http://schemas.microsoft.com/office/word/2010/wordprocessingDrawing" xmlns:wp="http://schemas.openxmlformats.org/drawingml/2006/wordprocessingDrawing" xmlns:w10="urn:schemas-microsoft-com:office:word" xmlns:w="http://schemas.openxmlformats.org/wordprocessingml/2006/main" xmlns:w14="http://schemas.microsoft.com/office/word/2010/wordml" xmlns:w15="http://schemas.microsoft.com/office/word/2012/wordml" xmlns:w16cex="http://schemas.microsoft.com/office/word/2018/wordml/cex" xmlns:w16cid="http://schemas.microsoft.com/office/word/2016/wordml/cid" xmlns:w16="http://schemas.microsoft.com/office/word/2018/wordml" xmlns:w16sdtdh="http://schemas.microsoft.com/office/word/2020/wordml/sdtdatahash" xmlns:w16se="http://schemas.microsoft.com/office/word/2015/wordml/symex" xmlns:wpg="http://schemas.microsoft.com/office/word/2010/wordprocessingGroup" xmlns:wpi="http://schemas.microsoft.com/office/word/2010/wordprocessingInk" xmlns:wne="http://schemas.microsoft.com/office/word/2006/wordml" xmlns:wps="http://schemas.microsoft.com/office/word/2010/wordprocessingShape" mc:Ignorable="w14 w15 w16se w16cid w16 w16cex w16sdtdh wp14">
+<w15:commentsEx xmlns:wpc="http://schemas.microsoft.com/office/word/2010/wordprocessingCanvas" xmlns:cx="http://schemas.microsoft.com/office/drawing/2014/chartex" xmlns:cx1="http://schemas.microsoft.com/office/drawing/2015/9/8/chartex" xmlns:cx2="http://schemas.microsoft.com/office/drawing/2015/10/21/chartex" xmlns:cx3="http://schemas.microsoft.com/office/drawing/2016/5/9/chartex" xmlns:cx4="http://schemas.microsoft.com/office/drawing/2016/5/10/chartex" xmlns:cx5="http://schemas.microsoft.com/office/drawing/2016/5/11/chartex" xmlns:cx6="http://schemas.microsoft.com/office/drawing/2016/5/12/chartex" xmlns:cx7="http://schemas.microsoft.com/office/drawing/2016/5/13/chartex" xmlns:cx8="http://schemas.microsoft.com/office/drawing/2016/5/14/chartex" xmlns:mc="http://schemas.openxmlformats.org/markup-compatibility/2006" xmlns:aink="http://schemas.microsoft.com/office/drawing/2016/ink" xmlns:am3d="http://schemas.microsoft.com/office/drawing/2017/model3d" xmlns:o="urn:schemas-microsoft-com:office:office" xmlns:oel="http://schemas.microsoft.com/office/2019/extlst" xmlns:r="http://schemas.openxmlformats.org/officeDocument/2006/relationships" xmlns:m="http://schemas.openxmlformats.org/officeDocument/2006/math" xmlns:v="urn:schemas-microsoft-com:vml" xmlns:wp14="http://schemas.microsoft.com/office/word/2010/wordprocessingDrawing" xmlns:wp="http://schemas.openxmlformats.org/drawingml/2006/wordprocessingDrawing" xmlns:w10="urn:schemas-microsoft-com:office:word" xmlns:w="http://schemas.openxmlformats.org/wordprocessingml/2006/main" xmlns:w14="http://schemas.microsoft.com/office/word/2010/wordml" xmlns:w15="http://schemas.microsoft.com/office/word/2012/wordml" xmlns:w16cex="http://schemas.microsoft.com/office/word/2018/wordml/cex" xmlns:w16cid="http://schemas.microsoft.com/office/word/2016/wordml/cid" xmlns:w16="http://schemas.microsoft.com/office/word/2018/wordml" xmlns:w16du="http://schemas.microsoft.com/office/word/2023/wordml/word16du" xmlns:w16sdtdh="http://schemas.microsoft.com/office/word/2020/wordml/sdtdatahash" xmlns:w16se="http://schemas.microsoft.com/office/word/2015/wordml/symex" xmlns:wpg="http://schemas.microsoft.com/office/word/2010/wordprocessingGroup" xmlns:wpi="http://schemas.microsoft.com/office/word/2010/wordprocessingInk" xmlns:wne="http://schemas.microsoft.com/office/word/2006/wordml" xmlns:wps="http://schemas.microsoft.com/office/word/2010/wordprocessingShape" mc:Ignorable="w14 w15 w16se w16cid w16 w16cex w16sdtdh w16du wp14">
   <w15:commentEx w15:paraId="278E3EFD" w15:done="0"/>
+  <w15:commentEx w15:paraId="750225B7" w15:paraIdParent="278E3EFD" w15:done="0"/>
   <w15:commentEx w15:paraId="0673D759" w15:done="0"/>
   <w15:commentEx w15:paraId="086D3A6E" w15:done="0"/>
   <w15:commentEx w15:paraId="3B7514BC" w15:done="0"/>
@@ -4393,8 +4418,9 @@
 </file>
 
 <file path=word/commentsExtensible.xml><?xml version="1.0" encoding="utf-8"?>
-<w16cex:commentsExtensible xmlns:wpc="http://schemas.microsoft.com/office/word/2010/wordprocessingCanvas" xmlns:cx="http://schemas.microsoft.com/office/drawing/2014/chartex" xmlns:cx1="http://schemas.microsoft.com/office/drawing/2015/9/8/chartex" xmlns:cx2="http://schemas.microsoft.com/office/drawing/2015/10/21/chartex" xmlns:cx3="http://schemas.microsoft.com/office/drawing/2016/5/9/chartex" xmlns:cx4="http://schemas.microsoft.com/office/drawing/2016/5/10/chartex" xmlns:cx5="http://schemas.microsoft.com/office/drawing/2016/5/11/chartex" xmlns:cx6="http://schemas.microsoft.com/office/drawing/2016/5/12/chartex" xmlns:cx7="http://schemas.microsoft.com/office/drawing/2016/5/13/chartex" xmlns:cx8="http://schemas.microsoft.com/office/drawing/2016/5/14/chartex" xmlns:cr="http://schemas.microsoft.com/office/comments/2020/reactions" xmlns:mc="http://schemas.openxmlformats.org/markup-compatibility/2006" xmlns:aink="http://schemas.microsoft.com/office/drawing/2016/ink" xmlns:am3d="http://schemas.microsoft.com/office/drawing/2017/model3d" xmlns:o="urn:schemas-microsoft-com:office:office" xmlns:oel="http://schemas.microsoft.com/office/2019/extlst" xmlns:r="http://schemas.openxmlformats.org/officeDocument/2006/relationships" xmlns:m="http://schemas.openxmlformats.org/officeDocument/2006/math" xmlns:v="urn:schemas-microsoft-com:vml" xmlns:wp14="http://schemas.microsoft.com/office/word/2010/wordprocessingDrawing" xmlns:wp="http://schemas.openxmlformats.org/drawingml/2006/wordprocessingDrawing" xmlns:w10="urn:schemas-microsoft-com:office:word" xmlns:w="http://schemas.openxmlformats.org/wordprocessingml/2006/main" xmlns:w14="http://schemas.microsoft.com/office/word/2010/wordml" xmlns:w15="http://schemas.microsoft.com/office/word/2012/wordml" xmlns:w16cex="http://schemas.microsoft.com/office/word/2018/wordml/cex" xmlns:w16cid="http://schemas.microsoft.com/office/word/2016/wordml/cid" xmlns:w16="http://schemas.microsoft.com/office/word/2018/wordml" xmlns:w16sdtdh="http://schemas.microsoft.com/office/word/2020/wordml/sdtdatahash" xmlns:w16se="http://schemas.microsoft.com/office/word/2015/wordml/symex" xmlns:wpg="http://schemas.microsoft.com/office/word/2010/wordprocessingGroup" xmlns:wpi="http://schemas.microsoft.com/office/word/2010/wordprocessingInk" xmlns:wne="http://schemas.microsoft.com/office/word/2006/wordml" xmlns:wps="http://schemas.microsoft.com/office/word/2010/wordprocessingShape" mc:Ignorable="w14 w15 w16se w16cid w16 w16cex w16sdtdh cr wp14">
+<w16cex:commentsExtensible xmlns:wpc="http://schemas.microsoft.com/office/word/2010/wordprocessingCanvas" xmlns:cx="http://schemas.microsoft.com/office/drawing/2014/chartex" xmlns:cx1="http://schemas.microsoft.com/office/drawing/2015/9/8/chartex" xmlns:cx2="http://schemas.microsoft.com/office/drawing/2015/10/21/chartex" xmlns:cx3="http://schemas.microsoft.com/office/drawing/2016/5/9/chartex" xmlns:cx4="http://schemas.microsoft.com/office/drawing/2016/5/10/chartex" xmlns:cx5="http://schemas.microsoft.com/office/drawing/2016/5/11/chartex" xmlns:cx6="http://schemas.microsoft.com/office/drawing/2016/5/12/chartex" xmlns:cx7="http://schemas.microsoft.com/office/drawing/2016/5/13/chartex" xmlns:cx8="http://schemas.microsoft.com/office/drawing/2016/5/14/chartex" xmlns:cr="http://schemas.microsoft.com/office/comments/2020/reactions" xmlns:mc="http://schemas.openxmlformats.org/markup-compatibility/2006" xmlns:aink="http://schemas.microsoft.com/office/drawing/2016/ink" xmlns:am3d="http://schemas.microsoft.com/office/drawing/2017/model3d" xmlns:o="urn:schemas-microsoft-com:office:office" xmlns:oel="http://schemas.microsoft.com/office/2019/extlst" xmlns:r="http://schemas.openxmlformats.org/officeDocument/2006/relationships" xmlns:m="http://schemas.openxmlformats.org/officeDocument/2006/math" xmlns:v="urn:schemas-microsoft-com:vml" xmlns:wp14="http://schemas.microsoft.com/office/word/2010/wordprocessingDrawing" xmlns:wp="http://schemas.openxmlformats.org/drawingml/2006/wordprocessingDrawing" xmlns:w10="urn:schemas-microsoft-com:office:word" xmlns:w="http://schemas.openxmlformats.org/wordprocessingml/2006/main" xmlns:w14="http://schemas.microsoft.com/office/word/2010/wordml" xmlns:w15="http://schemas.microsoft.com/office/word/2012/wordml" xmlns:w16cex="http://schemas.microsoft.com/office/word/2018/wordml/cex" xmlns:w16cid="http://schemas.microsoft.com/office/word/2016/wordml/cid" xmlns:w16="http://schemas.microsoft.com/office/word/2018/wordml" xmlns:w16du="http://schemas.microsoft.com/office/word/2023/wordml/word16du" xmlns:w16sdtdh="http://schemas.microsoft.com/office/word/2020/wordml/sdtdatahash" xmlns:w16se="http://schemas.microsoft.com/office/word/2015/wordml/symex" xmlns:wpg="http://schemas.microsoft.com/office/word/2010/wordprocessingGroup" xmlns:wpi="http://schemas.microsoft.com/office/word/2010/wordprocessingInk" xmlns:wne="http://schemas.microsoft.com/office/word/2006/wordml" xmlns:wps="http://schemas.microsoft.com/office/word/2010/wordprocessingShape" mc:Ignorable="w14 w15 w16se w16cid w16 w16cex w16sdtdh cr w16du wp14">
   <w16cex:commentExtensible w16cex:durableId="2A421A91" w16cex:dateUtc="2024-07-17T09:25:00Z"/>
+  <w16cex:commentExtensible w16cex:durableId="3295B4B5" w16cex:dateUtc="2024-07-18T11:53:00Z"/>
   <w16cex:commentExtensible w16cex:durableId="2A421ABB" w16cex:dateUtc="2024-07-17T09:26:00Z"/>
   <w16cex:commentExtensible w16cex:durableId="2A421B9C" w16cex:dateUtc="2024-07-17T09:29:00Z"/>
   <w16cex:commentExtensible w16cex:durableId="2A421BB3" w16cex:dateUtc="2024-07-17T09:30:00Z"/>
@@ -4415,8 +4441,9 @@
 </file>
 
 <file path=word/commentsIds.xml><?xml version="1.0" encoding="utf-8"?>
-<w16cid:commentsIds xmlns:wpc="http://schemas.microsoft.com/office/word/2010/wordprocessingCanvas" xmlns:cx="http://schemas.microsoft.com/office/drawing/2014/chartex" xmlns:cx1="http://schemas.microsoft.com/office/drawing/2015/9/8/chartex" xmlns:cx2="http://schemas.microsoft.com/office/drawing/2015/10/21/chartex" xmlns:cx3="http://schemas.microsoft.com/office/drawing/2016/5/9/chartex" xmlns:cx4="http://schemas.microsoft.com/office/drawing/2016/5/10/chartex" xmlns:cx5="http://schemas.microsoft.com/office/drawing/2016/5/11/chartex" xmlns:cx6="http://schemas.microsoft.com/office/drawing/2016/5/12/chartex" xmlns:cx7="http://schemas.microsoft.com/office/drawing/2016/5/13/chartex" xmlns:cx8="http://schemas.microsoft.com/office/drawing/2016/5/14/chartex" xmlns:mc="http://schemas.openxmlformats.org/markup-compatibility/2006" xmlns:aink="http://schemas.microsoft.com/office/drawing/2016/ink" xmlns:am3d="http://schemas.microsoft.com/office/drawing/2017/model3d" xmlns:o="urn:schemas-microsoft-com:office:office" xmlns:oel="http://schemas.microsoft.com/office/2019/extlst" xmlns:r="http://schemas.openxmlformats.org/officeDocument/2006/relationships" xmlns:m="http://schemas.openxmlformats.org/officeDocument/2006/math" xmlns:v="urn:schemas-microsoft-com:vml" xmlns:wp14="http://schemas.microsoft.com/office/word/2010/wordprocessingDrawing" xmlns:wp="http://schemas.openxmlformats.org/drawingml/2006/wordprocessingDrawing" xmlns:w10="urn:schemas-microsoft-com:office:word" xmlns:w="http://schemas.openxmlformats.org/wordprocessingml/2006/main" xmlns:w14="http://schemas.microsoft.com/office/word/2010/wordml" xmlns:w15="http://schemas.microsoft.com/office/word/2012/wordml" xmlns:w16cex="http://schemas.microsoft.com/office/word/2018/wordml/cex" xmlns:w16cid="http://schemas.microsoft.com/office/word/2016/wordml/cid" xmlns:w16="http://schemas.microsoft.com/office/word/2018/wordml" xmlns:w16sdtdh="http://schemas.microsoft.com/office/word/2020/wordml/sdtdatahash" xmlns:w16se="http://schemas.microsoft.com/office/word/2015/wordml/symex" xmlns:wpg="http://schemas.microsoft.com/office/word/2010/wordprocessingGroup" xmlns:wpi="http://schemas.microsoft.com/office/word/2010/wordprocessingInk" xmlns:wne="http://schemas.microsoft.com/office/word/2006/wordml" xmlns:wps="http://schemas.microsoft.com/office/word/2010/wordprocessingShape" mc:Ignorable="w14 w15 w16se w16cid w16 w16cex w16sdtdh wp14">
+<w16cid:commentsIds xmlns:wpc="http://schemas.microsoft.com/office/word/2010/wordprocessingCanvas" xmlns:cx="http://schemas.microsoft.com/office/drawing/2014/chartex" xmlns:cx1="http://schemas.microsoft.com/office/drawing/2015/9/8/chartex" xmlns:cx2="http://schemas.microsoft.com/office/drawing/2015/10/21/chartex" xmlns:cx3="http://schemas.microsoft.com/office/drawing/2016/5/9/chartex" xmlns:cx4="http://schemas.microsoft.com/office/drawing/2016/5/10/chartex" xmlns:cx5="http://schemas.microsoft.com/office/drawing/2016/5/11/chartex" xmlns:cx6="http://schemas.microsoft.com/office/drawing/2016/5/12/chartex" xmlns:cx7="http://schemas.microsoft.com/office/drawing/2016/5/13/chartex" xmlns:cx8="http://schemas.microsoft.com/office/drawing/2016/5/14/chartex" xmlns:mc="http://schemas.openxmlformats.org/markup-compatibility/2006" xmlns:aink="http://schemas.microsoft.com/office/drawing/2016/ink" xmlns:am3d="http://schemas.microsoft.com/office/drawing/2017/model3d" xmlns:o="urn:schemas-microsoft-com:office:office" xmlns:oel="http://schemas.microsoft.com/office/2019/extlst" xmlns:r="http://schemas.openxmlformats.org/officeDocument/2006/relationships" xmlns:m="http://schemas.openxmlformats.org/officeDocument/2006/math" xmlns:v="urn:schemas-microsoft-com:vml" xmlns:wp14="http://schemas.microsoft.com/office/word/2010/wordprocessingDrawing" xmlns:wp="http://schemas.openxmlformats.org/drawingml/2006/wordprocessingDrawing" xmlns:w10="urn:schemas-microsoft-com:office:word" xmlns:w="http://schemas.openxmlformats.org/wordprocessingml/2006/main" xmlns:w14="http://schemas.microsoft.com/office/word/2010/wordml" xmlns:w15="http://schemas.microsoft.com/office/word/2012/wordml" xmlns:w16cex="http://schemas.microsoft.com/office/word/2018/wordml/cex" xmlns:w16cid="http://schemas.microsoft.com/office/word/2016/wordml/cid" xmlns:w16="http://schemas.microsoft.com/office/word/2018/wordml" xmlns:w16du="http://schemas.microsoft.com/office/word/2023/wordml/word16du" xmlns:w16sdtdh="http://schemas.microsoft.com/office/word/2020/wordml/sdtdatahash" xmlns:w16se="http://schemas.microsoft.com/office/word/2015/wordml/symex" xmlns:wpg="http://schemas.microsoft.com/office/word/2010/wordprocessingGroup" xmlns:wpi="http://schemas.microsoft.com/office/word/2010/wordprocessingInk" xmlns:wne="http://schemas.microsoft.com/office/word/2006/wordml" xmlns:wps="http://schemas.microsoft.com/office/word/2010/wordprocessingShape" mc:Ignorable="w14 w15 w16se w16cid w16 w16cex w16sdtdh w16du wp14">
   <w16cid:commentId w16cid:paraId="278E3EFD" w16cid:durableId="2A421A91"/>
+  <w16cid:commentId w16cid:paraId="750225B7" w16cid:durableId="3295B4B5"/>
   <w16cid:commentId w16cid:paraId="0673D759" w16cid:durableId="2A421ABB"/>
   <w16cid:commentId w16cid:paraId="086D3A6E" w16cid:durableId="2A421B9C"/>
   <w16cid:commentId w16cid:paraId="3B7514BC" w16cid:durableId="2A421BB3"/>
@@ -4437,7 +4464,7 @@
 </file>
 
 <file path=word/numbering.xml><?xml version="1.0" encoding="utf-8"?>
-<w:numbering xmlns:wpc="http://schemas.microsoft.com/office/word/2010/wordprocessingCanvas" xmlns:cx="http://schemas.microsoft.com/office/drawing/2014/chartex" xmlns:cx1="http://schemas.microsoft.com/office/drawing/2015/9/8/chartex" xmlns:cx2="http://schemas.microsoft.com/office/drawing/2015/10/21/chartex" xmlns:cx3="http://schemas.microsoft.com/office/drawing/2016/5/9/chartex" xmlns:cx4="http://schemas.microsoft.com/office/drawing/2016/5/10/chartex" xmlns:cx5="http://schemas.microsoft.com/office/drawing/2016/5/11/chartex" xmlns:cx6="http://schemas.microsoft.com/office/drawing/2016/5/12/chartex" xmlns:cx7="http://schemas.microsoft.com/office/drawing/2016/5/13/chartex" xmlns:cx8="http://schemas.microsoft.com/office/drawing/2016/5/14/chartex" xmlns:mc="http://schemas.openxmlformats.org/markup-compatibility/2006" xmlns:aink="http://schemas.microsoft.com/office/drawing/2016/ink" xmlns:am3d="http://schemas.microsoft.com/office/drawing/2017/model3d" xmlns:o="urn:schemas-microsoft-com:office:office" xmlns:oel="http://schemas.microsoft.com/office/2019/extlst" xmlns:r="http://schemas.openxmlformats.org/officeDocument/2006/relationships" xmlns:m="http://schemas.openxmlformats.org/officeDocument/2006/math" xmlns:v="urn:schemas-microsoft-com:vml" xmlns:wp14="http://schemas.microsoft.com/office/word/2010/wordprocessingDrawing" xmlns:wp="http://schemas.openxmlformats.org/drawingml/2006/wordprocessingDrawing" xmlns:w10="urn:schemas-microsoft-com:office:word" xmlns:w="http://schemas.openxmlformats.org/wordprocessingml/2006/main" xmlns:w14="http://schemas.microsoft.com/office/word/2010/wordml" xmlns:w15="http://schemas.microsoft.com/office/word/2012/wordml" xmlns:w16cex="http://schemas.microsoft.com/office/word/2018/wordml/cex" xmlns:w16cid="http://schemas.microsoft.com/office/word/2016/wordml/cid" xmlns:w16="http://schemas.microsoft.com/office/word/2018/wordml" xmlns:w16sdtdh="http://schemas.microsoft.com/office/word/2020/wordml/sdtdatahash" xmlns:w16se="http://schemas.microsoft.com/office/word/2015/wordml/symex" xmlns:wpg="http://schemas.microsoft.com/office/word/2010/wordprocessingGroup" xmlns:wpi="http://schemas.microsoft.com/office/word/2010/wordprocessingInk" xmlns:wne="http://schemas.microsoft.com/office/word/2006/wordml" xmlns:wps="http://schemas.microsoft.com/office/word/2010/wordprocessingShape" mc:Ignorable="w14 w15 w16se w16cid w16 w16cex w16sdtdh wp14">
+<w:numbering xmlns:wpc="http://schemas.microsoft.com/office/word/2010/wordprocessingCanvas" xmlns:cx="http://schemas.microsoft.com/office/drawing/2014/chartex" xmlns:cx1="http://schemas.microsoft.com/office/drawing/2015/9/8/chartex" xmlns:cx2="http://schemas.microsoft.com/office/drawing/2015/10/21/chartex" xmlns:cx3="http://schemas.microsoft.com/office/drawing/2016/5/9/chartex" xmlns:cx4="http://schemas.microsoft.com/office/drawing/2016/5/10/chartex" xmlns:cx5="http://schemas.microsoft.com/office/drawing/2016/5/11/chartex" xmlns:cx6="http://schemas.microsoft.com/office/drawing/2016/5/12/chartex" xmlns:cx7="http://schemas.microsoft.com/office/drawing/2016/5/13/chartex" xmlns:cx8="http://schemas.microsoft.com/office/drawing/2016/5/14/chartex" xmlns:mc="http://schemas.openxmlformats.org/markup-compatibility/2006" xmlns:aink="http://schemas.microsoft.com/office/drawing/2016/ink" xmlns:am3d="http://schemas.microsoft.com/office/drawing/2017/model3d" xmlns:o="urn:schemas-microsoft-com:office:office" xmlns:oel="http://schemas.microsoft.com/office/2019/extlst" xmlns:r="http://schemas.openxmlformats.org/officeDocument/2006/relationships" xmlns:m="http://schemas.openxmlformats.org/officeDocument/2006/math" xmlns:v="urn:schemas-microsoft-com:vml" xmlns:wp14="http://schemas.microsoft.com/office/word/2010/wordprocessingDrawing" xmlns:wp="http://schemas.openxmlformats.org/drawingml/2006/wordprocessingDrawing" xmlns:w10="urn:schemas-microsoft-com:office:word" xmlns:w="http://schemas.openxmlformats.org/wordprocessingml/2006/main" xmlns:w14="http://schemas.microsoft.com/office/word/2010/wordml" xmlns:w15="http://schemas.microsoft.com/office/word/2012/wordml" xmlns:w16cex="http://schemas.microsoft.com/office/word/2018/wordml/cex" xmlns:w16cid="http://schemas.microsoft.com/office/word/2016/wordml/cid" xmlns:w16="http://schemas.microsoft.com/office/word/2018/wordml" xmlns:w16du="http://schemas.microsoft.com/office/word/2023/wordml/word16du" xmlns:w16sdtdh="http://schemas.microsoft.com/office/word/2020/wordml/sdtdatahash" xmlns:w16se="http://schemas.microsoft.com/office/word/2015/wordml/symex" xmlns:wpg="http://schemas.microsoft.com/office/word/2010/wordprocessingGroup" xmlns:wpi="http://schemas.microsoft.com/office/word/2010/wordprocessingInk" xmlns:wne="http://schemas.microsoft.com/office/word/2006/wordml" xmlns:wps="http://schemas.microsoft.com/office/word/2010/wordprocessingShape" mc:Ignorable="w14 w15 w16se w16cid w16 w16cex w16sdtdh w16du wp14">
   <w:abstractNum w:abstractNumId="0" w15:restartNumberingAfterBreak="0">
     <w:nsid w:val="1AD340BF"/>
     <w:multiLevelType w:val="hybridMultilevel"/>
@@ -4820,7 +4847,7 @@
 </file>
 
 <file path=word/people.xml><?xml version="1.0" encoding="utf-8"?>
-<w15:people xmlns:wpc="http://schemas.microsoft.com/office/word/2010/wordprocessingCanvas" xmlns:cx="http://schemas.microsoft.com/office/drawing/2014/chartex" xmlns:cx1="http://schemas.microsoft.com/office/drawing/2015/9/8/chartex" xmlns:cx2="http://schemas.microsoft.com/office/drawing/2015/10/21/chartex" xmlns:cx3="http://schemas.microsoft.com/office/drawing/2016/5/9/chartex" xmlns:cx4="http://schemas.microsoft.com/office/drawing/2016/5/10/chartex" xmlns:cx5="http://schemas.microsoft.com/office/drawing/2016/5/11/chartex" xmlns:cx6="http://schemas.microsoft.com/office/drawing/2016/5/12/chartex" xmlns:cx7="http://schemas.microsoft.com/office/drawing/2016/5/13/chartex" xmlns:cx8="http://schemas.microsoft.com/office/drawing/2016/5/14/chartex" xmlns:mc="http://schemas.openxmlformats.org/markup-compatibility/2006" xmlns:aink="http://schemas.microsoft.com/office/drawing/2016/ink" xmlns:am3d="http://schemas.microsoft.com/office/drawing/2017/model3d" xmlns:o="urn:schemas-microsoft-com:office:office" xmlns:oel="http://schemas.microsoft.com/office/2019/extlst" xmlns:r="http://schemas.openxmlformats.org/officeDocument/2006/relationships" xmlns:m="http://schemas.openxmlformats.org/officeDocument/2006/math" xmlns:v="urn:schemas-microsoft-com:vml" xmlns:wp14="http://schemas.microsoft.com/office/word/2010/wordprocessingDrawing" xmlns:wp="http://schemas.openxmlformats.org/drawingml/2006/wordprocessingDrawing" xmlns:w10="urn:schemas-microsoft-com:office:word" xmlns:w="http://schemas.openxmlformats.org/wordprocessingml/2006/main" xmlns:w14="http://schemas.microsoft.com/office/word/2010/wordml" xmlns:w15="http://schemas.microsoft.com/office/word/2012/wordml" xmlns:w16cex="http://schemas.microsoft.com/office/word/2018/wordml/cex" xmlns:w16cid="http://schemas.microsoft.com/office/word/2016/wordml/cid" xmlns:w16="http://schemas.microsoft.com/office/word/2018/wordml" xmlns:w16sdtdh="http://schemas.microsoft.com/office/word/2020/wordml/sdtdatahash" xmlns:w16se="http://schemas.microsoft.com/office/word/2015/wordml/symex" xmlns:wpg="http://schemas.microsoft.com/office/word/2010/wordprocessingGroup" xmlns:wpi="http://schemas.microsoft.com/office/word/2010/wordprocessingInk" xmlns:wne="http://schemas.microsoft.com/office/word/2006/wordml" xmlns:wps="http://schemas.microsoft.com/office/word/2010/wordprocessingShape" mc:Ignorable="w14 w15 w16se w16cid w16 w16cex w16sdtdh wp14">
+<w15:people xmlns:wpc="http://schemas.microsoft.com/office/word/2010/wordprocessingCanvas" xmlns:cx="http://schemas.microsoft.com/office/drawing/2014/chartex" xmlns:cx1="http://schemas.microsoft.com/office/drawing/2015/9/8/chartex" xmlns:cx2="http://schemas.microsoft.com/office/drawing/2015/10/21/chartex" xmlns:cx3="http://schemas.microsoft.com/office/drawing/2016/5/9/chartex" xmlns:cx4="http://schemas.microsoft.com/office/drawing/2016/5/10/chartex" xmlns:cx5="http://schemas.microsoft.com/office/drawing/2016/5/11/chartex" xmlns:cx6="http://schemas.microsoft.com/office/drawing/2016/5/12/chartex" xmlns:cx7="http://schemas.microsoft.com/office/drawing/2016/5/13/chartex" xmlns:cx8="http://schemas.microsoft.com/office/drawing/2016/5/14/chartex" xmlns:mc="http://schemas.openxmlformats.org/markup-compatibility/2006" xmlns:aink="http://schemas.microsoft.com/office/drawing/2016/ink" xmlns:am3d="http://schemas.microsoft.com/office/drawing/2017/model3d" xmlns:o="urn:schemas-microsoft-com:office:office" xmlns:oel="http://schemas.microsoft.com/office/2019/extlst" xmlns:r="http://schemas.openxmlformats.org/officeDocument/2006/relationships" xmlns:m="http://schemas.openxmlformats.org/officeDocument/2006/math" xmlns:v="urn:schemas-microsoft-com:vml" xmlns:wp14="http://schemas.microsoft.com/office/word/2010/wordprocessingDrawing" xmlns:wp="http://schemas.openxmlformats.org/drawingml/2006/wordprocessingDrawing" xmlns:w10="urn:schemas-microsoft-com:office:word" xmlns:w="http://schemas.openxmlformats.org/wordprocessingml/2006/main" xmlns:w14="http://schemas.microsoft.com/office/word/2010/wordml" xmlns:w15="http://schemas.microsoft.com/office/word/2012/wordml" xmlns:w16cex="http://schemas.microsoft.com/office/word/2018/wordml/cex" xmlns:w16cid="http://schemas.microsoft.com/office/word/2016/wordml/cid" xmlns:w16="http://schemas.microsoft.com/office/word/2018/wordml" xmlns:w16du="http://schemas.microsoft.com/office/word/2023/wordml/word16du" xmlns:w16sdtdh="http://schemas.microsoft.com/office/word/2020/wordml/sdtdatahash" xmlns:w16se="http://schemas.microsoft.com/office/word/2015/wordml/symex" xmlns:wpg="http://schemas.microsoft.com/office/word/2010/wordprocessingGroup" xmlns:wpi="http://schemas.microsoft.com/office/word/2010/wordprocessingInk" xmlns:wne="http://schemas.microsoft.com/office/word/2006/wordml" xmlns:wps="http://schemas.microsoft.com/office/word/2010/wordprocessingShape" mc:Ignorable="w14 w15 w16se w16cid w16 w16cex w16sdtdh w16du wp14">
   <w15:person w15:author="Prokopyszyn, Alexander (STFC,RAL,HC)">
     <w15:presenceInfo w15:providerId="AD" w15:userId="S::alexander.prokopyszyn@stfc.ac.uk::894d1d05-da37-4752-a241-80cead4293cd"/>
   </w15:person>
@@ -4828,7 +4855,7 @@
 </file>
 
 <file path=word/styles.xml><?xml version="1.0" encoding="utf-8"?>
-<w:styles xmlns:mc="http://schemas.openxmlformats.org/markup-compatibility/2006" xmlns:r="http://schemas.openxmlformats.org/officeDocument/2006/relationships" xmlns:w="http://schemas.openxmlformats.org/wordprocessingml/2006/main" xmlns:w14="http://schemas.microsoft.com/office/word/2010/wordml" xmlns:w15="http://schemas.microsoft.com/office/word/2012/wordml" xmlns:w16cex="http://schemas.microsoft.com/office/word/2018/wordml/cex" xmlns:w16cid="http://schemas.microsoft.com/office/word/2016/wordml/cid" xmlns:w16="http://schemas.microsoft.com/office/word/2018/wordml" xmlns:w16sdtdh="http://schemas.microsoft.com/office/word/2020/wordml/sdtdatahash" xmlns:w16se="http://schemas.microsoft.com/office/word/2015/wordml/symex" mc:Ignorable="w14 w15 w16se w16cid w16 w16cex w16sdtdh">
+<w:styles xmlns:mc="http://schemas.openxmlformats.org/markup-compatibility/2006" xmlns:r="http://schemas.openxmlformats.org/officeDocument/2006/relationships" xmlns:w="http://schemas.openxmlformats.org/wordprocessingml/2006/main" xmlns:w14="http://schemas.microsoft.com/office/word/2010/wordml" xmlns:w15="http://schemas.microsoft.com/office/word/2012/wordml" xmlns:w16cex="http://schemas.microsoft.com/office/word/2018/wordml/cex" xmlns:w16cid="http://schemas.microsoft.com/office/word/2016/wordml/cid" xmlns:w16="http://schemas.microsoft.com/office/word/2018/wordml" xmlns:w16du="http://schemas.microsoft.com/office/word/2023/wordml/word16du" xmlns:w16sdtdh="http://schemas.microsoft.com/office/word/2020/wordml/sdtdatahash" xmlns:w16se="http://schemas.microsoft.com/office/word/2015/wordml/symex" mc:Ignorable="w14 w15 w16se w16cid w16 w16cex w16sdtdh w16du">
   <w:docDefaults>
     <w:rPrDefault>
       <w:rPr>

</xml_diff>

<commit_message>
added referee report response, only responsed to first referee so far
</commit_message>
<xml_diff>
--- a/Prokopyszyn 2024 NF report.docx
+++ b/Prokopyszyn 2024 NF report.docx
@@ -4408,7 +4408,7 @@
   <w15:commentEx w15:paraId="08FE3080" w15:done="0"/>
   <w15:commentEx w15:paraId="56D20300" w15:done="0"/>
   <w15:commentEx w15:paraId="61D55772" w15:done="0"/>
-  <w15:commentEx w15:paraId="5BD21D91" w15:done="0"/>
+  <w15:commentEx w15:paraId="56757A0E" w15:done="0"/>
   <w15:commentEx w15:paraId="35A732DE" w15:done="0"/>
   <w15:commentEx w15:paraId="25605174" w15:done="0"/>
   <w15:commentEx w15:paraId="4E50D9DD" w15:done="0"/>
@@ -4454,7 +4454,7 @@
   <w16cid:commentId w16cid:paraId="08FE3080" w16cid:durableId="2A421DCA"/>
   <w16cid:commentId w16cid:paraId="56D20300" w16cid:durableId="2A421DB4"/>
   <w16cid:commentId w16cid:paraId="61D55772" w16cid:durableId="2A421EBA"/>
-  <w16cid:commentId w16cid:paraId="5BD21D91" w16cid:durableId="2A421F7A"/>
+  <w16cid:commentId w16cid:paraId="56757A0E" w16cid:durableId="2A421F7A"/>
   <w16cid:commentId w16cid:paraId="35A732DE" w16cid:durableId="2A421FA0"/>
   <w16cid:commentId w16cid:paraId="25605174" w16cid:durableId="2A421FED"/>
   <w16cid:commentId w16cid:paraId="4E50D9DD" w16cid:durableId="2A422039"/>

</xml_diff>